<commit_message>
Homework 2 Quarto file and PDF file
</commit_message>
<xml_diff>
--- a/hw2/Homework 2 R and Exploratory data analysis.docx
+++ b/hw2/Homework 2 R and Exploratory data analysis.docx
@@ -598,15 +598,13 @@
         </w:rPr>
         <w:t xml:space="preserve">The restaurant dataset contains records of the most recent health inspection for food-service establishments in Wake County. County health officials are curious to gain a better understanding of the overall picture of food safety in the county, in order to better target enforcement efforts, and have asked you </w:t>
       </w:r>
-      <w:proofErr w:type="gramStart"/>
-      <w:r>
-        <w:rPr>
-          <w:rFonts w:ascii="Lato" w:eastAsia="Times New Roman" w:hAnsi="Lato" w:cs="Times New Roman"/>
-          <w:color w:val="2D3B45"/>
-        </w:rPr>
-        <w:t>use</w:t>
-      </w:r>
-      <w:proofErr w:type="gramEnd"/>
+      <w:r>
+        <w:rPr>
+          <w:rFonts w:ascii="Lato" w:eastAsia="Times New Roman" w:hAnsi="Lato" w:cs="Times New Roman"/>
+          <w:color w:val="2D3B45"/>
+        </w:rPr>
+        <w:t>to use</w:t>
+      </w:r>
       <w:r>
         <w:rPr>
           <w:rFonts w:ascii="Lato" w:eastAsia="Times New Roman" w:hAnsi="Lato" w:cs="Times New Roman"/>

</xml_diff>